<commit_message>
update Regex (Freecodecamp).docx | Belajar JS
</commit_message>
<xml_diff>
--- a/Belajar Javascript/Regex (Freecodecamp).docx
+++ b/Belajar Javascript/Regex (Freecodecamp).docx
@@ -8892,8 +8892,1036 @@
     <w:p>
       <w:pPr>
         <w:rPr>
-          <w:b/>
-          <w:bCs/>
+          <w:lang w:val="en-ID"/>
+        </w:rPr>
+      </w:pPr>
+    </w:p>
+    <w:p>
+      <w:pPr>
+        <w:rPr>
+          <w:lang w:val="en-ID"/>
+        </w:rPr>
+      </w:pPr>
+    </w:p>
+    <w:p>
+      <w:pPr>
+        <w:pStyle w:val="Heading20"/>
+      </w:pPr>
+      <w:r>
+        <w:lastRenderedPageBreak/>
+        <w:t xml:space="preserve">Mencocokan kecuali angka </w:t>
+      </w:r>
+    </w:p>
+    <w:p>
+      <w:pPr>
+        <w:rPr>
+          <w:lang w:val="en-ID"/>
+        </w:rPr>
+      </w:pPr>
+      <w:r>
+        <w:rPr>
+          <w:lang w:val="en-ID"/>
+        </w:rPr>
+        <w:t xml:space="preserve">Kebalikan dari \d dengan menggunakan </w:t>
+      </w:r>
+      <w:r>
+        <w:rPr>
+          <w:b/>
+          <w:bCs/>
+          <w:highlight w:val="darkCyan"/>
+          <w:lang w:val="en-ID"/>
+        </w:rPr>
+        <w:t>\D</w:t>
+      </w:r>
+      <w:r>
+        <w:rPr>
+          <w:b/>
+          <w:bCs/>
+          <w:lang w:val="en-ID"/>
+        </w:rPr>
+        <w:t xml:space="preserve"> </w:t>
+      </w:r>
+      <w:r>
+        <w:rPr>
+          <w:lang w:val="en-ID"/>
+        </w:rPr>
+        <w:t>(kapital) sama dengan [^0-9]</w:t>
+      </w:r>
+    </w:p>
+    <w:p>
+      <w:pPr>
+        <w:shd w:val="clear" w:color="auto" w:fill="1E1E1E"/>
+        <w:spacing w:after="0" w:line="360" w:lineRule="atLeast"/>
+        <w:rPr>
+          <w:rFonts w:ascii="Consolas" w:eastAsia="Times New Roman" w:hAnsi="Consolas" w:cs="Times New Roman"/>
+          <w:color w:val="D4D4D4"/>
+          <w:sz w:val="27"/>
+          <w:szCs w:val="27"/>
+          <w:lang w:val="en-ID" w:eastAsia="en-ID"/>
+        </w:rPr>
+      </w:pPr>
+      <w:r>
+        <w:rPr>
+          <w:rFonts w:ascii="Consolas" w:eastAsia="Times New Roman" w:hAnsi="Consolas" w:cs="Times New Roman"/>
+          <w:color w:val="569CD6"/>
+          <w:sz w:val="27"/>
+          <w:szCs w:val="27"/>
+          <w:lang w:val="en-ID" w:eastAsia="en-ID"/>
+        </w:rPr>
+        <w:t>let</w:t>
+      </w:r>
+      <w:r>
+        <w:rPr>
+          <w:rFonts w:ascii="Consolas" w:eastAsia="Times New Roman" w:hAnsi="Consolas" w:cs="Times New Roman"/>
+          <w:color w:val="D4D4D4"/>
+          <w:sz w:val="27"/>
+          <w:szCs w:val="27"/>
+          <w:lang w:val="en-ID" w:eastAsia="en-ID"/>
+        </w:rPr>
+        <w:t> movieName </w:t>
+      </w:r>
+      <w:r>
+        <w:rPr>
+          <w:rFonts w:ascii="Consolas" w:eastAsia="Times New Roman" w:hAnsi="Consolas" w:cs="Times New Roman"/>
+          <w:color w:val="9CDCFE"/>
+          <w:sz w:val="27"/>
+          <w:szCs w:val="27"/>
+          <w:lang w:val="en-ID" w:eastAsia="en-ID"/>
+        </w:rPr>
+        <w:t>=</w:t>
+      </w:r>
+      <w:r>
+        <w:rPr>
+          <w:rFonts w:ascii="Consolas" w:eastAsia="Times New Roman" w:hAnsi="Consolas" w:cs="Times New Roman"/>
+          <w:color w:val="D4D4D4"/>
+          <w:sz w:val="27"/>
+          <w:szCs w:val="27"/>
+          <w:lang w:val="en-ID" w:eastAsia="en-ID"/>
+        </w:rPr>
+        <w:t> </w:t>
+      </w:r>
+      <w:r>
+        <w:rPr>
+          <w:rFonts w:ascii="Consolas" w:eastAsia="Times New Roman" w:hAnsi="Consolas" w:cs="Times New Roman"/>
+          <w:color w:val="CE9178"/>
+          <w:sz w:val="27"/>
+          <w:szCs w:val="27"/>
+          <w:lang w:val="en-ID" w:eastAsia="en-ID"/>
+        </w:rPr>
+        <w:t>"2001: A Space Odyssey"</w:t>
+      </w:r>
+      <w:r>
+        <w:rPr>
+          <w:rFonts w:ascii="Consolas" w:eastAsia="Times New Roman" w:hAnsi="Consolas" w:cs="Times New Roman"/>
+          <w:color w:val="9CDCFE"/>
+          <w:sz w:val="27"/>
+          <w:szCs w:val="27"/>
+          <w:lang w:val="en-ID" w:eastAsia="en-ID"/>
+        </w:rPr>
+        <w:t>;</w:t>
+      </w:r>
+    </w:p>
+    <w:p>
+      <w:pPr>
+        <w:shd w:val="clear" w:color="auto" w:fill="1E1E1E"/>
+        <w:spacing w:after="0" w:line="360" w:lineRule="atLeast"/>
+        <w:rPr>
+          <w:rFonts w:ascii="Consolas" w:eastAsia="Times New Roman" w:hAnsi="Consolas" w:cs="Times New Roman"/>
+          <w:color w:val="D4D4D4"/>
+          <w:sz w:val="27"/>
+          <w:szCs w:val="27"/>
+          <w:lang w:val="en-ID" w:eastAsia="en-ID"/>
+        </w:rPr>
+      </w:pPr>
+      <w:r>
+        <w:rPr>
+          <w:rFonts w:ascii="Consolas" w:eastAsia="Times New Roman" w:hAnsi="Consolas" w:cs="Times New Roman"/>
+          <w:color w:val="569CD6"/>
+          <w:sz w:val="27"/>
+          <w:szCs w:val="27"/>
+          <w:lang w:val="en-ID" w:eastAsia="en-ID"/>
+        </w:rPr>
+        <w:t>let</w:t>
+      </w:r>
+      <w:r>
+        <w:rPr>
+          <w:rFonts w:ascii="Consolas" w:eastAsia="Times New Roman" w:hAnsi="Consolas" w:cs="Times New Roman"/>
+          <w:color w:val="D4D4D4"/>
+          <w:sz w:val="27"/>
+          <w:szCs w:val="27"/>
+          <w:lang w:val="en-ID" w:eastAsia="en-ID"/>
+        </w:rPr>
+        <w:t> noNumRegex </w:t>
+      </w:r>
+      <w:r>
+        <w:rPr>
+          <w:rFonts w:ascii="Consolas" w:eastAsia="Times New Roman" w:hAnsi="Consolas" w:cs="Times New Roman"/>
+          <w:color w:val="9CDCFE"/>
+          <w:sz w:val="27"/>
+          <w:szCs w:val="27"/>
+          <w:lang w:val="en-ID" w:eastAsia="en-ID"/>
+        </w:rPr>
+        <w:t>=</w:t>
+      </w:r>
+      <w:r>
+        <w:rPr>
+          <w:rFonts w:ascii="Consolas" w:eastAsia="Times New Roman" w:hAnsi="Consolas" w:cs="Times New Roman"/>
+          <w:color w:val="D4D4D4"/>
+          <w:sz w:val="27"/>
+          <w:szCs w:val="27"/>
+          <w:lang w:val="en-ID" w:eastAsia="en-ID"/>
+        </w:rPr>
+        <w:t> </w:t>
+      </w:r>
+      <w:r>
+        <w:rPr>
+          <w:rFonts w:ascii="Consolas" w:eastAsia="Times New Roman" w:hAnsi="Consolas" w:cs="Times New Roman"/>
+          <w:color w:val="B46695"/>
+          <w:sz w:val="27"/>
+          <w:szCs w:val="27"/>
+          <w:lang w:val="en-ID" w:eastAsia="en-ID"/>
+        </w:rPr>
+        <w:t>/\D/</w:t>
+      </w:r>
+      <w:r>
+        <w:rPr>
+          <w:rFonts w:ascii="Consolas" w:eastAsia="Times New Roman" w:hAnsi="Consolas" w:cs="Times New Roman"/>
+          <w:color w:val="569CD6"/>
+          <w:sz w:val="27"/>
+          <w:szCs w:val="27"/>
+          <w:lang w:val="en-ID" w:eastAsia="en-ID"/>
+        </w:rPr>
+        <w:t>g</w:t>
+      </w:r>
+      <w:r>
+        <w:rPr>
+          <w:rFonts w:ascii="Consolas" w:eastAsia="Times New Roman" w:hAnsi="Consolas" w:cs="Times New Roman"/>
+          <w:color w:val="9CDCFE"/>
+          <w:sz w:val="27"/>
+          <w:szCs w:val="27"/>
+          <w:lang w:val="en-ID" w:eastAsia="en-ID"/>
+        </w:rPr>
+        <w:t>;</w:t>
+      </w:r>
+      <w:r>
+        <w:rPr>
+          <w:rFonts w:ascii="Consolas" w:eastAsia="Times New Roman" w:hAnsi="Consolas" w:cs="Times New Roman"/>
+          <w:color w:val="D4D4D4"/>
+          <w:sz w:val="27"/>
+          <w:szCs w:val="27"/>
+          <w:lang w:val="en-ID" w:eastAsia="en-ID"/>
+        </w:rPr>
+        <w:t> </w:t>
+      </w:r>
+      <w:r>
+        <w:rPr>
+          <w:rFonts w:ascii="Consolas" w:eastAsia="Times New Roman" w:hAnsi="Consolas" w:cs="Times New Roman"/>
+          <w:color w:val="608B4E"/>
+          <w:sz w:val="27"/>
+          <w:szCs w:val="27"/>
+          <w:lang w:val="en-ID" w:eastAsia="en-ID"/>
+        </w:rPr>
+        <w:t>// Change this line</w:t>
+      </w:r>
+    </w:p>
+    <w:p>
+      <w:pPr>
+        <w:shd w:val="clear" w:color="auto" w:fill="1E1E1E"/>
+        <w:spacing w:after="0" w:line="360" w:lineRule="atLeast"/>
+        <w:rPr>
+          <w:rFonts w:ascii="Consolas" w:eastAsia="Times New Roman" w:hAnsi="Consolas" w:cs="Times New Roman"/>
+          <w:color w:val="D4D4D4"/>
+          <w:sz w:val="27"/>
+          <w:szCs w:val="27"/>
+          <w:lang w:val="en-ID" w:eastAsia="en-ID"/>
+        </w:rPr>
+      </w:pPr>
+      <w:r>
+        <w:rPr>
+          <w:rFonts w:ascii="Consolas" w:eastAsia="Times New Roman" w:hAnsi="Consolas" w:cs="Times New Roman"/>
+          <w:color w:val="569CD6"/>
+          <w:sz w:val="27"/>
+          <w:szCs w:val="27"/>
+          <w:lang w:val="en-ID" w:eastAsia="en-ID"/>
+        </w:rPr>
+        <w:t>let</w:t>
+      </w:r>
+      <w:r>
+        <w:rPr>
+          <w:rFonts w:ascii="Consolas" w:eastAsia="Times New Roman" w:hAnsi="Consolas" w:cs="Times New Roman"/>
+          <w:color w:val="D4D4D4"/>
+          <w:sz w:val="27"/>
+          <w:szCs w:val="27"/>
+          <w:lang w:val="en-ID" w:eastAsia="en-ID"/>
+        </w:rPr>
+        <w:t> result </w:t>
+      </w:r>
+      <w:r>
+        <w:rPr>
+          <w:rFonts w:ascii="Consolas" w:eastAsia="Times New Roman" w:hAnsi="Consolas" w:cs="Times New Roman"/>
+          <w:color w:val="9CDCFE"/>
+          <w:sz w:val="27"/>
+          <w:szCs w:val="27"/>
+          <w:lang w:val="en-ID" w:eastAsia="en-ID"/>
+        </w:rPr>
+        <w:t>=</w:t>
+      </w:r>
+      <w:r>
+        <w:rPr>
+          <w:rFonts w:ascii="Consolas" w:eastAsia="Times New Roman" w:hAnsi="Consolas" w:cs="Times New Roman"/>
+          <w:color w:val="D4D4D4"/>
+          <w:sz w:val="27"/>
+          <w:szCs w:val="27"/>
+          <w:lang w:val="en-ID" w:eastAsia="en-ID"/>
+        </w:rPr>
+        <w:t> movieName</w:t>
+      </w:r>
+      <w:r>
+        <w:rPr>
+          <w:rFonts w:ascii="Consolas" w:eastAsia="Times New Roman" w:hAnsi="Consolas" w:cs="Times New Roman"/>
+          <w:color w:val="9CDCFE"/>
+          <w:sz w:val="27"/>
+          <w:szCs w:val="27"/>
+          <w:lang w:val="en-ID" w:eastAsia="en-ID"/>
+        </w:rPr>
+        <w:t>.</w:t>
+      </w:r>
+      <w:r>
+        <w:rPr>
+          <w:rFonts w:ascii="Consolas" w:eastAsia="Times New Roman" w:hAnsi="Consolas" w:cs="Times New Roman"/>
+          <w:color w:val="D4D4D4"/>
+          <w:sz w:val="27"/>
+          <w:szCs w:val="27"/>
+          <w:lang w:val="en-ID" w:eastAsia="en-ID"/>
+        </w:rPr>
+        <w:t>match</w:t>
+      </w:r>
+      <w:r>
+        <w:rPr>
+          <w:rFonts w:ascii="Consolas" w:eastAsia="Times New Roman" w:hAnsi="Consolas" w:cs="Times New Roman"/>
+          <w:color w:val="FFFF00"/>
+          <w:sz w:val="27"/>
+          <w:szCs w:val="27"/>
+          <w:lang w:val="en-ID" w:eastAsia="en-ID"/>
+        </w:rPr>
+        <w:t>(</w:t>
+      </w:r>
+      <w:r>
+        <w:rPr>
+          <w:rFonts w:ascii="Consolas" w:eastAsia="Times New Roman" w:hAnsi="Consolas" w:cs="Times New Roman"/>
+          <w:color w:val="D4D4D4"/>
+          <w:sz w:val="27"/>
+          <w:szCs w:val="27"/>
+          <w:lang w:val="en-ID" w:eastAsia="en-ID"/>
+        </w:rPr>
+        <w:t>noNumRegex</w:t>
+      </w:r>
+      <w:r>
+        <w:rPr>
+          <w:rFonts w:ascii="Consolas" w:eastAsia="Times New Roman" w:hAnsi="Consolas" w:cs="Times New Roman"/>
+          <w:color w:val="FFFF00"/>
+          <w:sz w:val="27"/>
+          <w:szCs w:val="27"/>
+          <w:lang w:val="en-ID" w:eastAsia="en-ID"/>
+        </w:rPr>
+        <w:t>)</w:t>
+      </w:r>
+      <w:r>
+        <w:rPr>
+          <w:rFonts w:ascii="Consolas" w:eastAsia="Times New Roman" w:hAnsi="Consolas" w:cs="Times New Roman"/>
+          <w:color w:val="9CDCFE"/>
+          <w:sz w:val="27"/>
+          <w:szCs w:val="27"/>
+          <w:lang w:val="en-ID" w:eastAsia="en-ID"/>
+        </w:rPr>
+        <w:t>.</w:t>
+      </w:r>
+      <w:r>
+        <w:rPr>
+          <w:rFonts w:ascii="Consolas" w:eastAsia="Times New Roman" w:hAnsi="Consolas" w:cs="Times New Roman"/>
+          <w:color w:val="D4D4D4"/>
+          <w:sz w:val="27"/>
+          <w:szCs w:val="27"/>
+          <w:lang w:val="en-ID" w:eastAsia="en-ID"/>
+        </w:rPr>
+        <w:t>length</w:t>
+      </w:r>
+      <w:r>
+        <w:rPr>
+          <w:rFonts w:ascii="Consolas" w:eastAsia="Times New Roman" w:hAnsi="Consolas" w:cs="Times New Roman"/>
+          <w:color w:val="9CDCFE"/>
+          <w:sz w:val="27"/>
+          <w:szCs w:val="27"/>
+          <w:lang w:val="en-ID" w:eastAsia="en-ID"/>
+        </w:rPr>
+        <w:t>;</w:t>
+      </w:r>
+    </w:p>
+    <w:p>
+      <w:pPr>
+        <w:rPr>
+          <w:lang w:val="en-ID"/>
+        </w:rPr>
+      </w:pPr>
+    </w:p>
+    <w:p>
+      <w:pPr>
+        <w:pStyle w:val="Heading20"/>
+      </w:pPr>
+      <w:r>
+        <w:t>Mencocokan Spasi</w:t>
+      </w:r>
+    </w:p>
+    <w:p>
+      <w:pPr>
+        <w:rPr>
+          <w:b/>
+          <w:bCs/>
+          <w:lang w:val="en-ID"/>
+        </w:rPr>
+      </w:pPr>
+      <w:r>
+        <w:rPr>
+          <w:lang w:val="en-ID"/>
+        </w:rPr>
+        <w:t xml:space="preserve">Menggunakan </w:t>
+      </w:r>
+      <w:r>
+        <w:rPr>
+          <w:b/>
+          <w:bCs/>
+          <w:highlight w:val="darkCyan"/>
+          <w:lang w:val="en-ID"/>
+        </w:rPr>
+        <w:t>\s</w:t>
+      </w:r>
+      <w:r>
+        <w:rPr>
+          <w:b/>
+          <w:bCs/>
+          <w:lang w:val="en-ID"/>
+        </w:rPr>
+        <w:t xml:space="preserve"> </w:t>
+      </w:r>
+      <w:r>
+        <w:rPr>
+          <w:lang w:val="en-ID"/>
+        </w:rPr>
+        <w:t xml:space="preserve">s kecil sama dengan </w:t>
+      </w:r>
+      <w:r>
+        <w:rPr>
+          <w:b/>
+          <w:bCs/>
+          <w:lang w:val="en-ID"/>
+        </w:rPr>
+        <w:t>[ \r\t\f\n\v]</w:t>
+      </w:r>
+    </w:p>
+    <w:p>
+      <w:pPr>
+        <w:shd w:val="clear" w:color="auto" w:fill="1E1E1E"/>
+        <w:spacing w:after="0" w:line="360" w:lineRule="atLeast"/>
+        <w:rPr>
+          <w:rFonts w:ascii="Consolas" w:eastAsia="Times New Roman" w:hAnsi="Consolas" w:cs="Times New Roman"/>
+          <w:color w:val="D4D4D4"/>
+          <w:sz w:val="27"/>
+          <w:szCs w:val="27"/>
+          <w:lang w:val="en-ID" w:eastAsia="en-ID"/>
+        </w:rPr>
+      </w:pPr>
+      <w:r>
+        <w:rPr>
+          <w:rFonts w:ascii="Consolas" w:eastAsia="Times New Roman" w:hAnsi="Consolas" w:cs="Times New Roman"/>
+          <w:color w:val="569CD6"/>
+          <w:sz w:val="27"/>
+          <w:szCs w:val="27"/>
+          <w:lang w:val="en-ID" w:eastAsia="en-ID"/>
+        </w:rPr>
+        <w:t>let</w:t>
+      </w:r>
+      <w:r>
+        <w:rPr>
+          <w:rFonts w:ascii="Consolas" w:eastAsia="Times New Roman" w:hAnsi="Consolas" w:cs="Times New Roman"/>
+          <w:color w:val="D4D4D4"/>
+          <w:sz w:val="27"/>
+          <w:szCs w:val="27"/>
+          <w:lang w:val="en-ID" w:eastAsia="en-ID"/>
+        </w:rPr>
+        <w:t> whiteSpace </w:t>
+      </w:r>
+      <w:r>
+        <w:rPr>
+          <w:rFonts w:ascii="Consolas" w:eastAsia="Times New Roman" w:hAnsi="Consolas" w:cs="Times New Roman"/>
+          <w:color w:val="9CDCFE"/>
+          <w:sz w:val="27"/>
+          <w:szCs w:val="27"/>
+          <w:lang w:val="en-ID" w:eastAsia="en-ID"/>
+        </w:rPr>
+        <w:t>=</w:t>
+      </w:r>
+      <w:r>
+        <w:rPr>
+          <w:rFonts w:ascii="Consolas" w:eastAsia="Times New Roman" w:hAnsi="Consolas" w:cs="Times New Roman"/>
+          <w:color w:val="D4D4D4"/>
+          <w:sz w:val="27"/>
+          <w:szCs w:val="27"/>
+          <w:lang w:val="en-ID" w:eastAsia="en-ID"/>
+        </w:rPr>
+        <w:t> </w:t>
+      </w:r>
+      <w:r>
+        <w:rPr>
+          <w:rFonts w:ascii="Consolas" w:eastAsia="Times New Roman" w:hAnsi="Consolas" w:cs="Times New Roman"/>
+          <w:color w:val="CE9178"/>
+          <w:sz w:val="27"/>
+          <w:szCs w:val="27"/>
+          <w:lang w:val="en-ID" w:eastAsia="en-ID"/>
+        </w:rPr>
+        <w:t>"Whitespace. Whitespace everywhere!"</w:t>
+      </w:r>
+    </w:p>
+    <w:p>
+      <w:pPr>
+        <w:shd w:val="clear" w:color="auto" w:fill="1E1E1E"/>
+        <w:spacing w:after="0" w:line="360" w:lineRule="atLeast"/>
+        <w:rPr>
+          <w:rFonts w:ascii="Consolas" w:eastAsia="Times New Roman" w:hAnsi="Consolas" w:cs="Times New Roman"/>
+          <w:color w:val="D4D4D4"/>
+          <w:sz w:val="27"/>
+          <w:szCs w:val="27"/>
+          <w:lang w:val="en-ID" w:eastAsia="en-ID"/>
+        </w:rPr>
+      </w:pPr>
+      <w:r>
+        <w:rPr>
+          <w:rFonts w:ascii="Consolas" w:eastAsia="Times New Roman" w:hAnsi="Consolas" w:cs="Times New Roman"/>
+          <w:color w:val="569CD6"/>
+          <w:sz w:val="27"/>
+          <w:szCs w:val="27"/>
+          <w:lang w:val="en-ID" w:eastAsia="en-ID"/>
+        </w:rPr>
+        <w:t>let</w:t>
+      </w:r>
+      <w:r>
+        <w:rPr>
+          <w:rFonts w:ascii="Consolas" w:eastAsia="Times New Roman" w:hAnsi="Consolas" w:cs="Times New Roman"/>
+          <w:color w:val="D4D4D4"/>
+          <w:sz w:val="27"/>
+          <w:szCs w:val="27"/>
+          <w:lang w:val="en-ID" w:eastAsia="en-ID"/>
+        </w:rPr>
+        <w:t> spaceRegex </w:t>
+      </w:r>
+      <w:r>
+        <w:rPr>
+          <w:rFonts w:ascii="Consolas" w:eastAsia="Times New Roman" w:hAnsi="Consolas" w:cs="Times New Roman"/>
+          <w:color w:val="9CDCFE"/>
+          <w:sz w:val="27"/>
+          <w:szCs w:val="27"/>
+          <w:lang w:val="en-ID" w:eastAsia="en-ID"/>
+        </w:rPr>
+        <w:t>=</w:t>
+      </w:r>
+      <w:r>
+        <w:rPr>
+          <w:rFonts w:ascii="Consolas" w:eastAsia="Times New Roman" w:hAnsi="Consolas" w:cs="Times New Roman"/>
+          <w:color w:val="D4D4D4"/>
+          <w:sz w:val="27"/>
+          <w:szCs w:val="27"/>
+          <w:lang w:val="en-ID" w:eastAsia="en-ID"/>
+        </w:rPr>
+        <w:t> </w:t>
+      </w:r>
+      <w:r>
+        <w:rPr>
+          <w:rFonts w:ascii="Consolas" w:eastAsia="Times New Roman" w:hAnsi="Consolas" w:cs="Times New Roman"/>
+          <w:color w:val="B46695"/>
+          <w:sz w:val="27"/>
+          <w:szCs w:val="27"/>
+          <w:lang w:val="en-ID" w:eastAsia="en-ID"/>
+        </w:rPr>
+        <w:t>/\s/</w:t>
+      </w:r>
+      <w:r>
+        <w:rPr>
+          <w:rFonts w:ascii="Consolas" w:eastAsia="Times New Roman" w:hAnsi="Consolas" w:cs="Times New Roman"/>
+          <w:color w:val="569CD6"/>
+          <w:sz w:val="27"/>
+          <w:szCs w:val="27"/>
+          <w:lang w:val="en-ID" w:eastAsia="en-ID"/>
+        </w:rPr>
+        <w:t>g</w:t>
+      </w:r>
+      <w:r>
+        <w:rPr>
+          <w:rFonts w:ascii="Consolas" w:eastAsia="Times New Roman" w:hAnsi="Consolas" w:cs="Times New Roman"/>
+          <w:color w:val="9CDCFE"/>
+          <w:sz w:val="27"/>
+          <w:szCs w:val="27"/>
+          <w:lang w:val="en-ID" w:eastAsia="en-ID"/>
+        </w:rPr>
+        <w:t>;</w:t>
+      </w:r>
+    </w:p>
+    <w:p>
+      <w:pPr>
+        <w:shd w:val="clear" w:color="auto" w:fill="1E1E1E"/>
+        <w:spacing w:after="0" w:line="360" w:lineRule="atLeast"/>
+        <w:rPr>
+          <w:rFonts w:ascii="Consolas" w:eastAsia="Times New Roman" w:hAnsi="Consolas" w:cs="Times New Roman"/>
+          <w:color w:val="D4D4D4"/>
+          <w:sz w:val="27"/>
+          <w:szCs w:val="27"/>
+          <w:lang w:val="en-ID" w:eastAsia="en-ID"/>
+        </w:rPr>
+      </w:pPr>
+      <w:r>
+        <w:rPr>
+          <w:rFonts w:ascii="Consolas" w:eastAsia="Times New Roman" w:hAnsi="Consolas" w:cs="Times New Roman"/>
+          <w:color w:val="D4D4D4"/>
+          <w:sz w:val="27"/>
+          <w:szCs w:val="27"/>
+          <w:lang w:val="en-ID" w:eastAsia="en-ID"/>
+        </w:rPr>
+        <w:t>whiteSpace</w:t>
+      </w:r>
+      <w:r>
+        <w:rPr>
+          <w:rFonts w:ascii="Consolas" w:eastAsia="Times New Roman" w:hAnsi="Consolas" w:cs="Times New Roman"/>
+          <w:color w:val="9CDCFE"/>
+          <w:sz w:val="27"/>
+          <w:szCs w:val="27"/>
+          <w:lang w:val="en-ID" w:eastAsia="en-ID"/>
+        </w:rPr>
+        <w:t>.</w:t>
+      </w:r>
+      <w:r>
+        <w:rPr>
+          <w:rFonts w:ascii="Consolas" w:eastAsia="Times New Roman" w:hAnsi="Consolas" w:cs="Times New Roman"/>
+          <w:color w:val="D4D4D4"/>
+          <w:sz w:val="27"/>
+          <w:szCs w:val="27"/>
+          <w:lang w:val="en-ID" w:eastAsia="en-ID"/>
+        </w:rPr>
+        <w:t>match</w:t>
+      </w:r>
+      <w:r>
+        <w:rPr>
+          <w:rFonts w:ascii="Consolas" w:eastAsia="Times New Roman" w:hAnsi="Consolas" w:cs="Times New Roman"/>
+          <w:color w:val="FFFF00"/>
+          <w:sz w:val="27"/>
+          <w:szCs w:val="27"/>
+          <w:lang w:val="en-ID" w:eastAsia="en-ID"/>
+        </w:rPr>
+        <w:t>(</w:t>
+      </w:r>
+      <w:r>
+        <w:rPr>
+          <w:rFonts w:ascii="Consolas" w:eastAsia="Times New Roman" w:hAnsi="Consolas" w:cs="Times New Roman"/>
+          <w:color w:val="D4D4D4"/>
+          <w:sz w:val="27"/>
+          <w:szCs w:val="27"/>
+          <w:lang w:val="en-ID" w:eastAsia="en-ID"/>
+        </w:rPr>
+        <w:t>spaceRegex</w:t>
+      </w:r>
+      <w:r>
+        <w:rPr>
+          <w:rFonts w:ascii="Consolas" w:eastAsia="Times New Roman" w:hAnsi="Consolas" w:cs="Times New Roman"/>
+          <w:color w:val="FFFF00"/>
+          <w:sz w:val="27"/>
+          <w:szCs w:val="27"/>
+          <w:lang w:val="en-ID" w:eastAsia="en-ID"/>
+        </w:rPr>
+        <w:t>)</w:t>
+      </w:r>
+      <w:r>
+        <w:rPr>
+          <w:rFonts w:ascii="Consolas" w:eastAsia="Times New Roman" w:hAnsi="Consolas" w:cs="Times New Roman"/>
+          <w:color w:val="9CDCFE"/>
+          <w:sz w:val="27"/>
+          <w:szCs w:val="27"/>
+          <w:lang w:val="en-ID" w:eastAsia="en-ID"/>
+        </w:rPr>
+        <w:t>;</w:t>
+      </w:r>
+    </w:p>
+    <w:p>
+      <w:pPr>
+        <w:rPr>
+          <w:lang w:val="en-ID"/>
+        </w:rPr>
+      </w:pPr>
+      <w:r>
+        <w:rPr>
+          <w:lang w:val="en-ID"/>
+        </w:rPr>
+        <w:t>match diatas akan mengembalikan [“ ”,” ”]</w:t>
+      </w:r>
+    </w:p>
+    <w:p>
+      <w:pPr>
+        <w:pStyle w:val="Heading20"/>
+      </w:pPr>
+      <w:r>
+        <w:t>Mencocokan yang bukan Spasi</w:t>
+      </w:r>
+    </w:p>
+    <w:p>
+      <w:pPr>
+        <w:rPr>
+          <w:b/>
+          <w:bCs/>
+          <w:lang w:val="en-ID"/>
+        </w:rPr>
+      </w:pPr>
+      <w:r>
+        <w:rPr>
+          <w:lang w:val="en-ID"/>
+        </w:rPr>
+        <w:t xml:space="preserve">Kebalikan dari \s dengan menggunakan </w:t>
+      </w:r>
+      <w:r>
+        <w:rPr>
+          <w:b/>
+          <w:bCs/>
+          <w:highlight w:val="darkCyan"/>
+          <w:lang w:val="en-ID"/>
+        </w:rPr>
+        <w:t>\S</w:t>
+      </w:r>
+      <w:r>
+        <w:rPr>
+          <w:lang w:val="en-ID"/>
+        </w:rPr>
+        <w:t xml:space="preserve"> (kapital) sama dengan </w:t>
+      </w:r>
+      <w:r>
+        <w:rPr>
+          <w:b/>
+          <w:bCs/>
+          <w:lang w:val="en-ID"/>
+        </w:rPr>
+        <w:t xml:space="preserve">[ </w:t>
+      </w:r>
+      <w:r>
+        <w:rPr>
+          <w:b/>
+          <w:bCs/>
+          <w:lang w:val="en-ID"/>
+        </w:rPr>
+        <w:t>^</w:t>
+      </w:r>
+      <w:r>
+        <w:rPr>
+          <w:b/>
+          <w:bCs/>
+          <w:lang w:val="en-ID"/>
+        </w:rPr>
+        <w:t>\r\t\f\n\v]</w:t>
+      </w:r>
+    </w:p>
+    <w:p>
+      <w:pPr>
+        <w:shd w:val="clear" w:color="auto" w:fill="1E1E1E"/>
+        <w:spacing w:after="0" w:line="360" w:lineRule="atLeast"/>
+        <w:rPr>
+          <w:rFonts w:ascii="Consolas" w:eastAsia="Times New Roman" w:hAnsi="Consolas" w:cs="Times New Roman"/>
+          <w:color w:val="D4D4D4"/>
+          <w:sz w:val="27"/>
+          <w:szCs w:val="27"/>
+          <w:lang w:val="en-ID" w:eastAsia="en-ID"/>
+        </w:rPr>
+      </w:pPr>
+      <w:r>
+        <w:rPr>
+          <w:rFonts w:ascii="Consolas" w:eastAsia="Times New Roman" w:hAnsi="Consolas" w:cs="Times New Roman"/>
+          <w:color w:val="569CD6"/>
+          <w:sz w:val="27"/>
+          <w:szCs w:val="27"/>
+          <w:lang w:val="en-ID" w:eastAsia="en-ID"/>
+        </w:rPr>
+        <w:t>let</w:t>
+      </w:r>
+      <w:r>
+        <w:rPr>
+          <w:rFonts w:ascii="Consolas" w:eastAsia="Times New Roman" w:hAnsi="Consolas" w:cs="Times New Roman"/>
+          <w:color w:val="D4D4D4"/>
+          <w:sz w:val="27"/>
+          <w:szCs w:val="27"/>
+          <w:lang w:val="en-ID" w:eastAsia="en-ID"/>
+        </w:rPr>
+        <w:t> whiteSpace </w:t>
+      </w:r>
+      <w:r>
+        <w:rPr>
+          <w:rFonts w:ascii="Consolas" w:eastAsia="Times New Roman" w:hAnsi="Consolas" w:cs="Times New Roman"/>
+          <w:color w:val="9CDCFE"/>
+          <w:sz w:val="27"/>
+          <w:szCs w:val="27"/>
+          <w:lang w:val="en-ID" w:eastAsia="en-ID"/>
+        </w:rPr>
+        <w:t>=</w:t>
+      </w:r>
+      <w:r>
+        <w:rPr>
+          <w:rFonts w:ascii="Consolas" w:eastAsia="Times New Roman" w:hAnsi="Consolas" w:cs="Times New Roman"/>
+          <w:color w:val="D4D4D4"/>
+          <w:sz w:val="27"/>
+          <w:szCs w:val="27"/>
+          <w:lang w:val="en-ID" w:eastAsia="en-ID"/>
+        </w:rPr>
+        <w:t> </w:t>
+      </w:r>
+      <w:r>
+        <w:rPr>
+          <w:rFonts w:ascii="Consolas" w:eastAsia="Times New Roman" w:hAnsi="Consolas" w:cs="Times New Roman"/>
+          <w:color w:val="CE9178"/>
+          <w:sz w:val="27"/>
+          <w:szCs w:val="27"/>
+          <w:lang w:val="en-ID" w:eastAsia="en-ID"/>
+        </w:rPr>
+        <w:t>"Whitespace. Whitespace everywhere!"</w:t>
+      </w:r>
+    </w:p>
+    <w:p>
+      <w:pPr>
+        <w:shd w:val="clear" w:color="auto" w:fill="1E1E1E"/>
+        <w:spacing w:after="0" w:line="360" w:lineRule="atLeast"/>
+        <w:rPr>
+          <w:rFonts w:ascii="Consolas" w:eastAsia="Times New Roman" w:hAnsi="Consolas" w:cs="Times New Roman"/>
+          <w:color w:val="D4D4D4"/>
+          <w:sz w:val="27"/>
+          <w:szCs w:val="27"/>
+          <w:lang w:val="en-ID" w:eastAsia="en-ID"/>
+        </w:rPr>
+      </w:pPr>
+      <w:r>
+        <w:rPr>
+          <w:rFonts w:ascii="Consolas" w:eastAsia="Times New Roman" w:hAnsi="Consolas" w:cs="Times New Roman"/>
+          <w:color w:val="569CD6"/>
+          <w:sz w:val="27"/>
+          <w:szCs w:val="27"/>
+          <w:lang w:val="en-ID" w:eastAsia="en-ID"/>
+        </w:rPr>
+        <w:t>let</w:t>
+      </w:r>
+      <w:r>
+        <w:rPr>
+          <w:rFonts w:ascii="Consolas" w:eastAsia="Times New Roman" w:hAnsi="Consolas" w:cs="Times New Roman"/>
+          <w:color w:val="D4D4D4"/>
+          <w:sz w:val="27"/>
+          <w:szCs w:val="27"/>
+          <w:lang w:val="en-ID" w:eastAsia="en-ID"/>
+        </w:rPr>
+        <w:t> nonSpaceRegex </w:t>
+      </w:r>
+      <w:r>
+        <w:rPr>
+          <w:rFonts w:ascii="Consolas" w:eastAsia="Times New Roman" w:hAnsi="Consolas" w:cs="Times New Roman"/>
+          <w:color w:val="9CDCFE"/>
+          <w:sz w:val="27"/>
+          <w:szCs w:val="27"/>
+          <w:lang w:val="en-ID" w:eastAsia="en-ID"/>
+        </w:rPr>
+        <w:t>=</w:t>
+      </w:r>
+      <w:r>
+        <w:rPr>
+          <w:rFonts w:ascii="Consolas" w:eastAsia="Times New Roman" w:hAnsi="Consolas" w:cs="Times New Roman"/>
+          <w:color w:val="D4D4D4"/>
+          <w:sz w:val="27"/>
+          <w:szCs w:val="27"/>
+          <w:lang w:val="en-ID" w:eastAsia="en-ID"/>
+        </w:rPr>
+        <w:t> </w:t>
+      </w:r>
+      <w:r>
+        <w:rPr>
+          <w:rFonts w:ascii="Consolas" w:eastAsia="Times New Roman" w:hAnsi="Consolas" w:cs="Times New Roman"/>
+          <w:color w:val="B46695"/>
+          <w:sz w:val="27"/>
+          <w:szCs w:val="27"/>
+          <w:lang w:val="en-ID" w:eastAsia="en-ID"/>
+        </w:rPr>
+        <w:t>/</w:t>
+      </w:r>
+      <w:r>
+        <w:rPr>
+          <w:rFonts w:ascii="Consolas" w:eastAsia="Times New Roman" w:hAnsi="Consolas" w:cs="Times New Roman"/>
+          <w:color w:val="F44747"/>
+          <w:sz w:val="27"/>
+          <w:szCs w:val="27"/>
+          <w:lang w:val="en-ID" w:eastAsia="en-ID"/>
+        </w:rPr>
+        <w:t>\</w:t>
+      </w:r>
+      <w:r>
+        <w:rPr>
+          <w:rFonts w:ascii="Consolas" w:eastAsia="Times New Roman" w:hAnsi="Consolas" w:cs="Times New Roman"/>
+          <w:color w:val="B46695"/>
+          <w:sz w:val="27"/>
+          <w:szCs w:val="27"/>
+          <w:lang w:val="en-ID" w:eastAsia="en-ID"/>
+        </w:rPr>
+        <w:t>S/</w:t>
+      </w:r>
+      <w:r>
+        <w:rPr>
+          <w:rFonts w:ascii="Consolas" w:eastAsia="Times New Roman" w:hAnsi="Consolas" w:cs="Times New Roman"/>
+          <w:color w:val="569CD6"/>
+          <w:sz w:val="27"/>
+          <w:szCs w:val="27"/>
+          <w:lang w:val="en-ID" w:eastAsia="en-ID"/>
+        </w:rPr>
+        <w:t>g</w:t>
+      </w:r>
+      <w:r>
+        <w:rPr>
+          <w:rFonts w:ascii="Consolas" w:eastAsia="Times New Roman" w:hAnsi="Consolas" w:cs="Times New Roman"/>
+          <w:color w:val="9CDCFE"/>
+          <w:sz w:val="27"/>
+          <w:szCs w:val="27"/>
+          <w:lang w:val="en-ID" w:eastAsia="en-ID"/>
+        </w:rPr>
+        <w:t>;</w:t>
+      </w:r>
+    </w:p>
+    <w:p>
+      <w:pPr>
+        <w:shd w:val="clear" w:color="auto" w:fill="1E1E1E"/>
+        <w:spacing w:after="0" w:line="360" w:lineRule="atLeast"/>
+        <w:rPr>
+          <w:rFonts w:ascii="Consolas" w:eastAsia="Times New Roman" w:hAnsi="Consolas" w:cs="Times New Roman"/>
+          <w:color w:val="D4D4D4"/>
+          <w:sz w:val="27"/>
+          <w:szCs w:val="27"/>
+          <w:lang w:val="en-ID" w:eastAsia="en-ID"/>
+        </w:rPr>
+      </w:pPr>
+      <w:r>
+        <w:rPr>
+          <w:rFonts w:ascii="Consolas" w:eastAsia="Times New Roman" w:hAnsi="Consolas" w:cs="Times New Roman"/>
+          <w:color w:val="D4D4D4"/>
+          <w:sz w:val="27"/>
+          <w:szCs w:val="27"/>
+          <w:lang w:val="en-ID" w:eastAsia="en-ID"/>
+        </w:rPr>
+        <w:t>whiteSpace</w:t>
+      </w:r>
+      <w:r>
+        <w:rPr>
+          <w:rFonts w:ascii="Consolas" w:eastAsia="Times New Roman" w:hAnsi="Consolas" w:cs="Times New Roman"/>
+          <w:color w:val="9CDCFE"/>
+          <w:sz w:val="27"/>
+          <w:szCs w:val="27"/>
+          <w:lang w:val="en-ID" w:eastAsia="en-ID"/>
+        </w:rPr>
+        <w:t>.</w:t>
+      </w:r>
+      <w:r>
+        <w:rPr>
+          <w:rFonts w:ascii="Consolas" w:eastAsia="Times New Roman" w:hAnsi="Consolas" w:cs="Times New Roman"/>
+          <w:color w:val="D4D4D4"/>
+          <w:sz w:val="27"/>
+          <w:szCs w:val="27"/>
+          <w:lang w:val="en-ID" w:eastAsia="en-ID"/>
+        </w:rPr>
+        <w:t>match</w:t>
+      </w:r>
+      <w:r>
+        <w:rPr>
+          <w:rFonts w:ascii="Consolas" w:eastAsia="Times New Roman" w:hAnsi="Consolas" w:cs="Times New Roman"/>
+          <w:color w:val="FFFF00"/>
+          <w:sz w:val="27"/>
+          <w:szCs w:val="27"/>
+          <w:lang w:val="en-ID" w:eastAsia="en-ID"/>
+        </w:rPr>
+        <w:t>(</w:t>
+      </w:r>
+      <w:r>
+        <w:rPr>
+          <w:rFonts w:ascii="Consolas" w:eastAsia="Times New Roman" w:hAnsi="Consolas" w:cs="Times New Roman"/>
+          <w:color w:val="D4D4D4"/>
+          <w:sz w:val="27"/>
+          <w:szCs w:val="27"/>
+          <w:lang w:val="en-ID" w:eastAsia="en-ID"/>
+        </w:rPr>
+        <w:t>nonSpaceRegex</w:t>
+      </w:r>
+      <w:r>
+        <w:rPr>
+          <w:rFonts w:ascii="Consolas" w:eastAsia="Times New Roman" w:hAnsi="Consolas" w:cs="Times New Roman"/>
+          <w:color w:val="FFFF00"/>
+          <w:sz w:val="27"/>
+          <w:szCs w:val="27"/>
+          <w:lang w:val="en-ID" w:eastAsia="en-ID"/>
+        </w:rPr>
+        <w:t>)</w:t>
+      </w:r>
+      <w:r>
+        <w:rPr>
+          <w:rFonts w:ascii="Consolas" w:eastAsia="Times New Roman" w:hAnsi="Consolas" w:cs="Times New Roman"/>
+          <w:color w:val="9CDCFE"/>
+          <w:sz w:val="27"/>
+          <w:szCs w:val="27"/>
+          <w:lang w:val="en-ID" w:eastAsia="en-ID"/>
+        </w:rPr>
+        <w:t>.</w:t>
+      </w:r>
+      <w:r>
+        <w:rPr>
+          <w:rFonts w:ascii="Consolas" w:eastAsia="Times New Roman" w:hAnsi="Consolas" w:cs="Times New Roman"/>
+          <w:color w:val="D4D4D4"/>
+          <w:sz w:val="27"/>
+          <w:szCs w:val="27"/>
+          <w:lang w:val="en-ID" w:eastAsia="en-ID"/>
+        </w:rPr>
+        <w:t>length</w:t>
+      </w:r>
+      <w:r>
+        <w:rPr>
+          <w:rFonts w:ascii="Consolas" w:eastAsia="Times New Roman" w:hAnsi="Consolas" w:cs="Times New Roman"/>
+          <w:color w:val="9CDCFE"/>
+          <w:sz w:val="27"/>
+          <w:szCs w:val="27"/>
+          <w:lang w:val="en-ID" w:eastAsia="en-ID"/>
+        </w:rPr>
+        <w:t>;</w:t>
+      </w:r>
+    </w:p>
+    <w:p>
+      <w:pPr>
+        <w:rPr>
+          <w:lang w:val="en-ID"/>
+        </w:rPr>
+      </w:pPr>
+      <w:r>
+        <w:rPr>
+          <w:lang w:val="en-ID"/>
+        </w:rPr>
+        <w:t xml:space="preserve">match diatas akan mengembalikan </w:t>
+      </w:r>
+      <w:r>
+        <w:rPr>
+          <w:lang w:val="en-ID"/>
+        </w:rPr>
+        <w:t>length sebesar 32</w:t>
+      </w:r>
+    </w:p>
+    <w:p>
+      <w:pPr>
+        <w:rPr>
+          <w:b/>
+          <w:bCs/>
+          <w:lang w:val="en-ID"/>
+        </w:rPr>
+      </w:pPr>
+    </w:p>
+    <w:p>
+      <w:pPr>
+        <w:rPr>
           <w:lang w:val="en-ID"/>
         </w:rPr>
       </w:pPr>

</xml_diff>